<commit_message>
New translations focus group guide_v2.docx (Afrikaans)
</commit_message>
<xml_diff>
--- a/translations/parenttext_5day_south_africa/af/af_Focus group guide_V2.docx
+++ b/translations/parenttext_5day_south_africa/af/af_Focus group guide_V2.docx
@@ -11,7 +11,7 @@
         <w:pStyle w:val="P68B1DB1-Normal1"/>
       </w:pPr>
       <w:r>
-        <w:t xml:space="preserve">Appendix 3: SWIFT Qualitative Focus Group Guide: Participants</w:t>
+        <w:t xml:space="preserve">Bylaag 3: SWIFT Kwalitatiewe Fokusgroepgids: Deelnemers</w:t>
       </w:r>
     </w:p>
     <w:p>
@@ -434,7 +434,7 @@
         <w:pStyle w:val="P68B1DB1-Normal2"/>
       </w:pPr>
       <w:r>
-        <w:t>Briefing:</w:t>
+        <w:t>Inligtingsessie:</w:t>
       </w:r>
     </w:p>
     <w:p>
@@ -450,7 +450,7 @@
         <w:pStyle w:val="P68B1DB1-Normal3"/>
       </w:pPr>
       <w:r>
-        <w:t xml:space="preserve">Thank the interviewees for making the time to attend the focus group discussion. </w:t>
+        <w:t xml:space="preserve">Bedank die onderhoudvoerders dat hulle die tyd gemaak het om die fokusgroepbespreking by te woon. </w:t>
       </w:r>
     </w:p>
     <w:p>
@@ -466,7 +466,7 @@
         <w:pStyle w:val="P68B1DB1-Normal4"/>
       </w:pPr>
       <w:r>
-        <w:t xml:space="preserve">Thank you for participating in this focus group. You would have all had a telephone conversation with one of the members of our research team, where they went over all the information for this focus group, and you agreed to be part of the study. For some of you, this might have been a while back and so we will cover some of this information briefly as a reminder. </w:t>
+        <w:t xml:space="preserve">Baie dankie vir jou deelname aan hierdie fokusgroep. Julle het almal 'n telefoniese gesprek gehad met een van die lede van ons navorsingspan, waar hulle al die inligting oor hierdie fokusgroep gedeel het, en julle het ingestem om deel te neem aan die studie. Vir sommige van julle mag dit dalk 'n tydjie gelede wees, so ons sal sommige van hierdie inligting kortliks herhaal as 'n herinnering. </w:t>
       </w:r>
     </w:p>
     <w:p>
@@ -482,7 +482,7 @@
         <w:pStyle w:val="P68B1DB1-Normal4"/>
       </w:pPr>
       <w:r>
-        <w:t xml:space="preserve">This discussion will take about 1-1.5 hours. There are no right or wrong answers. We want to learn about your experiences and what you liked or didn't like about the parenting programme on WhatsApp, so that we can make it better for other parents and caregivers. The programme is called ParentText. The other members of this focus group are also parents and caregivers like you. We will need to record this discussion, with your permission, so that we can listen to your contributions at a later stage. However, all your answers will be completely confidential and will only be viewed by the research team.</w:t>
+        <w:t xml:space="preserve">Hierdie bespreking sal ongeveer 1-1.5 uur neem. Daar is geen regte of verkeerde antwoorde nie. Ons wil leer oor julle ervarings en wat julle van die ouerprogram op WhatsApp hou of nie hou nie, sodat ons dit vir ander ouers en versorgers beter kan maak. Die program word ParentText genoem. Die ander lede van hierdie fokusgroep is ook ouers en versorgers soos julle. Ons sal hierdie bespreking moet opneem, met julle toestemming, sodat ons later na julle bydraes kan luister. Al julle antwoorde sal egter heeltemal vertroulik wees en sal net deur die navorsingspan gesien word.</w:t>
       </w:r>
     </w:p>
     <w:p>
@@ -498,7 +498,7 @@
         <w:pStyle w:val="P68B1DB1-Normal4"/>
       </w:pPr>
       <w:r>
-        <w:t xml:space="preserve">We will not be introducing ourselves in the group. This is not something we have forgotten to do, it’s because we want your names and who you are to remain private because this session is being recorded. We will also not use any of your names when we write up everything after this discussion. You have promised that you will respect others in the group and will not discuss what is said by others outside of the group. </w:t>
+        <w:t xml:space="preserve">Ons gaan onsself nie in die groep bekendstel nie. Dit is nie iets wat ons vergeet het om te doen nie, maar eerder omdat ons wil hê dat julle name en wie julle is privaat moet bly, aangesien hierdie sessie opgeneem word. Ons sal ook nie enige van julle name gebruik wanneer ons alles na die bespreking neerskryf nie. Julle het belowe om ander in die groep te respekteer en nie buite die groep te bespreek wat ander gesê het nie. </w:t>
       </w:r>
     </w:p>
     <w:p>
@@ -514,7 +514,7 @@
         <w:pStyle w:val="P68B1DB1-Normal4"/>
       </w:pPr>
       <w:r>
-        <w:t xml:space="preserve">We know that during the programme, some sensitive things may have come up, especially in the second module about child safety and perhaps in some of the referrals you chose to access. Because this is a group discussion, we don't expect you to share any of these sensitive details. Just remember, we only want you to share what you’re comfortable with.</w:t>
+        <w:t xml:space="preserve">Ons weet dat daar gedurende die program dalk sensitiewe dinge opgekom het, veral in die tweede module oor kinders se veiligheid en dalk in sommige van die verwysings wat julle gekies het om toegang tot te kry. Omdat dit 'n groepsbespreking is, verwag ons nie dat julle enige van hierdie sensitiewe besonderhede moet deel nie. Onthou net, ons wil net hê dat julle dit deel wat julle gemaklik is om te deel.</w:t>
       </w:r>
     </w:p>
     <w:p>
@@ -530,7 +530,7 @@
         <w:pStyle w:val="P68B1DB1-Normal4"/>
       </w:pPr>
       <w:r>
-        <w:t xml:space="preserve">Please remember that you are able to leave this discussion at any time if you would like to, or you can choose not to answer any questions that you don’t want to respond to, for any reason. If you decide at a later stage that you would like your contribution to be removed from the study, you can contact the research team by email on your consent form and up until the [date to be determined]. After this point, we would have started to share our findings. Before signing the consent forms, do you have any questions? </w:t>
+        <w:t xml:space="preserve">Onthou asseblief dat julle enige tyd die bespreking kan verlaat as julle wil, of julle kan kies om nie enige vrae te antwoord wat julle nie wil beantwoord nie, vir enige rede. As julle later besluit dat julle nie wil hê dat julle bydrae deel van die studie moet wees nie, kan julle die navorsingspan kontak per e-pos op die kontakbesonderhede op die toestemmingvorm, en dit kan gedoen word tot die [datum wat bepaal sal word]. Na hierdie punt sal ons begin om ons bevindings te deel. Het julle enige vrae voordat julle die toestemmingvorms teken? </w:t>
       </w:r>
     </w:p>
     <w:p>
@@ -546,7 +546,7 @@
         <w:pStyle w:val="P68B1DB1-Normal5"/>
       </w:pPr>
       <w:r>
-        <w:t xml:space="preserve">At this point hand out the consent forms. Tell participants to detach the last page and sign it if they still consent to being part of the study. They can fold the last page in half and hand it back to you as you go around (don’t let them pass it between themselves). Please remind them that all the information they need about the study is on the two pages they still have and that they should keep those safely as it also has contact numbers on it. </w:t>
+        <w:t xml:space="preserve">Op hierdie punt sal ons die toestemmingvorms uitdeel. Sê vir die deelnemers om die laaste bladsy af te skeur en dit te teken as hulle steeds toestemming gee om deel van die studie te wees. Hulle kan die laaste bladsy in die helfte vou en dit terug aan jou gee terwyl jy rondgaan (moet nie toelaat dat hulle dit tussen hulleself deurgee nie). Herinner hulle asseblief daaraan dat al die inligting wat hulle oor die studie nodig het op die twee bladsye is wat hulle steeds het en dat hulle dit veilig moet hou, aangesien dit ook kontaknommers daarop het. </w:t>
       </w:r>
     </w:p>
     <w:p>
@@ -560,7 +560,7 @@
         <w:pStyle w:val="P68B1DB1-Normal4"/>
       </w:pPr>
       <w:r>
-        <w:t xml:space="preserve">Thanks again for participating in this discussion. Please let me know if any of my questions are confusing.</w:t>
+        <w:t xml:space="preserve">Weereens dankie vir jou deelname in hierdie bespreking. Laat weet my asseblief as enige van my vrae verwarrend is.</w:t>
       </w:r>
     </w:p>
     <w:p>
@@ -586,7 +586,7 @@
         <w:pStyle w:val="P68B1DB1-Normal2"/>
       </w:pPr>
       <w:r>
-        <w:t xml:space="preserve">A. Finding out about ParentText.</w:t>
+        <w:t xml:space="preserve">A. Uitvind oor ParentText.</w:t>
       </w:r>
     </w:p>
     <w:p>
@@ -622,7 +622,7 @@
         <w:pStyle w:val="P68B1DB1-Normal4"/>
       </w:pPr>
       <w:r>
-        <w:t xml:space="preserve">How did you find out about or hear about ParentText? (E.g. you saw a poster, someone you know shared it with you, a nurse at the clinic told you about it)</w:t>
+        <w:t xml:space="preserve">Hoe het jy uitgevind of gehoor van ParentText? (Bv. jy het 'n plakkaat gesien, iemand wat jy ken het dit met jou gedeel, 'n verpleegster by die kliniek het jou daarvan vertel)</w:t>
         <w:br w:type="textWrapping"/>
       </w:r>
     </w:p>
@@ -642,7 +642,7 @@
         <w:pStyle w:val="P68B1DB1-Normal5"/>
       </w:pPr>
       <w:r>
-        <w:t xml:space="preserve">For those who saw the poster: What did you think of the poster?</w:t>
+        <w:t xml:space="preserve">Vir diegene wat die plakkaat gesien het: Wat het jy van die plakkaat gedink?</w:t>
       </w:r>
     </w:p>
     <w:p>
@@ -661,7 +661,7 @@
         <w:pStyle w:val="P68B1DB1-Normal5"/>
       </w:pPr>
       <w:r>
-        <w:t xml:space="preserve">Probe: Did it catch your attention? Did you get all of the information that you needed from it? Did you like the layout e.g. images, colours?</w:t>
+        <w:t xml:space="preserve">Ondersoek: Het dit jou aandag getrek? Het jy al die inligting wat jy nodig gehad het daaruit gekry? Het jy van die uitleg gehou, bv. beelde, kleure?</w:t>
       </w:r>
     </w:p>
     <w:p>
@@ -680,7 +680,7 @@
         <w:pStyle w:val="P68B1DB1-Normal5"/>
       </w:pPr>
       <w:r>
-        <w:t xml:space="preserve">For those who were told about it by a nurse: What was your experience of that? What was it that made you want to sign up?</w:t>
+        <w:t xml:space="preserve">Vir diegene wat deur 'n verpleegster vertel is: Wat was jou ervaring daarvan? Wat was dit wat jou wou laat inteken?</w:t>
       </w:r>
     </w:p>
     <w:p>
@@ -699,7 +699,7 @@
         <w:pStyle w:val="P68B1DB1-Normal5"/>
       </w:pPr>
       <w:r>
-        <w:t xml:space="preserve">Probe: What did the nurse say or do that made you want to sign up?</w:t>
+        <w:t xml:space="preserve">Ondersoek: Wat het die verpleegster gesê of gedoen wat jou laat wou inteken?</w:t>
       </w:r>
     </w:p>
     <w:p>
@@ -718,7 +718,7 @@
         <w:pStyle w:val="P68B1DB1-Normal5"/>
       </w:pPr>
       <w:r>
-        <w:t xml:space="preserve">Probe: What did the nurse say or do that made you not want to sign up?</w:t>
+        <w:t xml:space="preserve">Ondersoek: Wat het die verpleegster gesê of gedoen wat jou nie wou laat inteken nie?</w:t>
       </w:r>
     </w:p>
     <w:p>
@@ -737,7 +737,7 @@
         <w:pStyle w:val="P68B1DB1-Normal5"/>
       </w:pPr>
       <w:r>
-        <w:t xml:space="preserve">Did any of you find out about it in another way? - besides through the clinic?</w:t>
+        <w:t xml:space="preserve">Het enigeen van julle op 'n ander manier van dit gehoor? -behalwe deur die kliniek?</w:t>
         <w:br w:type="textWrapping"/>
       </w:r>
     </w:p>
@@ -756,7 +756,7 @@
         <w:pStyle w:val="P68B1DB1-Normal4"/>
       </w:pPr>
       <w:r>
-        <w:t xml:space="preserve">Is there anything else you’d like to share about how you found out about or heard about the ParentText programme?</w:t>
+        <w:t xml:space="preserve">Is daar iets anders wat jy wil deel oor hoe jy uitgevind of gehoor het oor die ParentText-program?</w:t>
       </w:r>
     </w:p>
     <w:p>
@@ -771,7 +771,7 @@
         <w:pStyle w:val="P68B1DB1-Normal2"/>
       </w:pPr>
       <w:r>
-        <w:t xml:space="preserve">B. First impression of ParentText: </w:t>
+        <w:t xml:space="preserve">B. Eerste indruk van ParentText: </w:t>
       </w:r>
     </w:p>
     <w:p>
@@ -786,7 +786,7 @@
         <w:pStyle w:val="P68B1DB1-Normal5"/>
       </w:pPr>
       <w:r>
-        <w:t xml:space="preserve">Let's talk about your first thoughts of the ParentText programme. I know it was 3 months ago or more for some of you since you first started interacting with it. So, I want to just take you back. Once you joined ParentText you would have started with some research questions, and you would have received your first thank you in the form of R25 airtime. Once you finished that you would have started interacting with the actual lessons and chatbot….</w:t>
+        <w:t xml:space="preserve">Kom ons praat oor jou eerste gedagtes van die ParentText-program. Ek weet dit was 3 maande gelede of meer vir sommige van julle toe jy dit vir die eerste keer begin gebruik het. Ek wil dus jou net terugvat. Sodra jy by ParentText aangesluit het, het jy begin met navorsingsvrae, en jy het jou eerste dankie in die vorm van R25 lugtyd ontvang. Sodra jy dit klaar gemaak het, het jy begin om met die werklike lesse en geselsbot te werk….</w:t>
       </w:r>
     </w:p>
     <w:p>
@@ -806,7 +806,7 @@
           <w:sz w:val="22"/>
           <w:szCs w:val="22"/>
         </w:rPr>
-        <w:t xml:space="preserve">What was your first impression of ParentText? </w:t>
+        <w:t xml:space="preserve">Wat was jou eerste indruk van ParentText? </w:t>
       </w:r>
     </w:p>
     <w:p>
@@ -826,7 +826,7 @@
         <w:pStyle w:val="P68B1DB1-Normal5"/>
       </w:pPr>
       <w:r>
-        <w:t xml:space="preserve">Probe: What are the things you liked? What worked well for you? How was it helpful for you? </w:t>
+        <w:t xml:space="preserve">Ondersoek: Wat is die dinge waarvan jy gehou het? Wat het goed gewerk vir jou? Hoe was dit vir jou nuttig? </w:t>
       </w:r>
     </w:p>
     <w:p>
@@ -845,7 +845,7 @@
         <w:pStyle w:val="P68B1DB1-Normal5"/>
       </w:pPr>
       <w:r>
-        <w:t xml:space="preserve">Probe: What didn’t you like? How can we make it better?</w:t>
+        <w:t xml:space="preserve">Ondersoek: Wat het jy nie van gehou nie? Hoe kan ons dit beter maak?</w:t>
       </w:r>
     </w:p>
     <w:p>
@@ -865,7 +865,7 @@
           <w:sz w:val="22"/>
           <w:szCs w:val="22"/>
         </w:rPr>
-        <w:t xml:space="preserve">What were you expecting when you started using ParentText? </w:t>
+        <w:t xml:space="preserve">Wat het jy verwag toe jy ParentText begin gebruik het? </w:t>
       </w:r>
     </w:p>
     <w:p>
@@ -885,7 +885,7 @@
         <w:pStyle w:val="P68B1DB1-Normal5"/>
       </w:pPr>
       <w:r>
-        <w:t xml:space="preserve">Probe: Did it meet your expectations?</w:t>
+        <w:t xml:space="preserve">Ondersoek: Het dit jou verwagtinge nagekom?</w:t>
       </w:r>
     </w:p>
     <w:p>
@@ -904,7 +904,7 @@
         <w:pStyle w:val="P68B1DB1-Normal5"/>
       </w:pPr>
       <w:r>
-        <w:t xml:space="preserve">Probe: How did it meet your expectations?</w:t>
+        <w:t xml:space="preserve">Ondersoek: Hoe het dit jou verwagtinge nagekom?</w:t>
       </w:r>
     </w:p>
     <w:p>
@@ -923,7 +923,7 @@
         <w:pStyle w:val="P68B1DB1-Normal5"/>
       </w:pPr>
       <w:r>
-        <w:t xml:space="preserve">Probe: What was it that didn’t meet your expectations?</w:t>
+        <w:t xml:space="preserve">Ondersoek: Wat was dit wat nie jou verwagtinge nagekom het nie?</w:t>
       </w:r>
     </w:p>
     <w:p>
@@ -938,7 +938,7 @@
         <w:pStyle w:val="P68B1DB1-Normal4"/>
       </w:pPr>
       <w:r>
-        <w:t xml:space="preserve">3. When first connecting to and using ParentText you would have needed WhatsApp to be connected. What was your experience of connecting to and using ParentText?</w:t>
+        <w:t xml:space="preserve">3. Toe jy vir die eerste keer verbind het met en gebruik gemaak het van ParentText, het jy WhatsApp nodig gehad om gekonnekteer te wees. Wat was jou ervaring van die verbinding en die gebruik van ParentText?</w:t>
       </w:r>
     </w:p>
     <w:p>
@@ -958,7 +958,7 @@
         <w:pStyle w:val="P68B1DB1-Normal5"/>
       </w:pPr>
       <w:r>
-        <w:t xml:space="preserve">Probe: How were you all connected? E.g. mobile data, Wi-Fi, a combination. </w:t>
+        <w:t xml:space="preserve">Ondersoek: Hoe was julle almal gekonnekteer? Bv. selfoondata, Wi-Fi, 'n kombinasie. </w:t>
       </w:r>
     </w:p>
     <w:p>
@@ -976,7 +976,7 @@
         <w:pStyle w:val="P68B1DB1-Normal5"/>
       </w:pPr>
       <w:r>
-        <w:t xml:space="preserve">Probe: What challenges did you have with connecting?</w:t>
+        <w:t xml:space="preserve">Ondersoek: Watter uitdagings het jy ondervind om verbinding te kry?</w:t>
       </w:r>
       <w:r>
         <w:rPr>
@@ -1000,7 +1000,7 @@
         <w:pStyle w:val="P68B1DB1-Normal5"/>
       </w:pPr>
       <w:r>
-        <w:t xml:space="preserve">Probe: Was it in (a) joining, (b) using the programme, (c) any other technical challenges? </w:t>
+        <w:t xml:space="preserve">Ondersoek: Was dit in (a) aansluiting, (b) die gebruik van die program, (c) enige ander tegniese uitdagings? </w:t>
       </w:r>
     </w:p>
     <w:p>
@@ -1018,7 +1018,7 @@
         <w:pStyle w:val="P68B1DB1-Normal5"/>
       </w:pPr>
       <w:r>
-        <w:t xml:space="preserve">Probe: How did you manage these challenges? How did it affect your user experience?</w:t>
+        <w:t xml:space="preserve">Probe: How did you manage these challenges? Hoe het dit jou gebruikerservaring beïnvloed?</w:t>
       </w:r>
     </w:p>
     <w:p>
@@ -1036,7 +1036,7 @@
         <w:pStyle w:val="P68B1DB1-Normal5"/>
       </w:pPr>
       <w:r>
-        <w:t xml:space="preserve">Probe: Did anyone help you when you experienced the challenge? Who? </w:t>
+        <w:t xml:space="preserve">Ondersoek: Het iemand jou gehelp toe jy die uitdaging ervaar het? Wie? </w:t>
       </w:r>
     </w:p>
     <w:p>
@@ -1051,7 +1051,7 @@
         <w:pStyle w:val="P68B1DB1-Normal2"/>
       </w:pPr>
       <w:r>
-        <w:t xml:space="preserve">C. ParentText content: </w:t>
+        <w:t xml:space="preserve">C. ParentText inhoud: </w:t>
       </w:r>
     </w:p>
     <w:p>
@@ -1070,7 +1070,7 @@
         <w:rPr>
           <w:i w:val="1"/>
         </w:rPr>
-        <w:t xml:space="preserve">I want to learn more about your experience using </w:t>
+        <w:t xml:space="preserve">Ek wil graag meer leer oor jou ervaring met die gebruik van </w:t>
       </w:r>
       <w:r>
         <w:t>ParentText</w:t>
@@ -1079,7 +1079,7 @@
         <w:rPr>
           <w:i w:val="1"/>
         </w:rPr>
-        <w:t xml:space="preserve">, the content, the activities and the notifications. </w:t>
+        <w:t xml:space="preserve">, die inhoud, die aktiwiteite en die kennisgewings. </w:t>
       </w:r>
     </w:p>
     <w:p>
@@ -1099,13 +1099,13 @@
         <w:pStyle w:val="P68B1DB1-Normal4"/>
       </w:pPr>
       <w:r>
-        <w:t xml:space="preserve">What do you think about the look of ParentText? </w:t>
+        <w:t xml:space="preserve">Wat dink jy van die voorkoms van ParentText? </w:t>
       </w:r>
       <w:r>
         <w:rPr>
           <w:i w:val="1"/>
         </w:rPr>
-        <w:t xml:space="preserve">For example, the colours used, the amount of information given in each message, the volume and quality of the audio messages, the volume and quality of the videos.</w:t>
+        <w:t xml:space="preserve">Byvoorbeeld, die kleure wat gebruik is, die hoeveelheid inligting wat in elke boodskap gegee is, die volume en kwaliteit van die oudioboodskappe, en die volume en kwaliteit van die video's.</w:t>
       </w:r>
     </w:p>
     <w:p>
@@ -1125,7 +1125,7 @@
         <w:pStyle w:val="P68B1DB1-Normal5"/>
       </w:pPr>
       <w:r>
-        <w:t xml:space="preserve">Probe: What did you like? </w:t>
+        <w:t xml:space="preserve">Ondersoek: Wat het jy daarvan gehou? </w:t>
       </w:r>
     </w:p>
     <w:p>
@@ -1145,7 +1145,7 @@
         <w:pStyle w:val="P68B1DB1-Normal5"/>
       </w:pPr>
       <w:r>
-        <w:t xml:space="preserve">Probe: How could it be improved? </w:t>
+        <w:t xml:space="preserve">Ondersoek: Hoe kan dit verbeter word? </w:t>
       </w:r>
     </w:p>
     <w:p>
@@ -1165,7 +1165,7 @@
         <w:pStyle w:val="P68B1DB1-Normal4"/>
       </w:pPr>
       <w:r>
-        <w:t xml:space="preserve">What do you think about the ParentText content? (remind the participants of the modules: improving your relationship with your child/teen and keep your child/teen safe) </w:t>
+        <w:t xml:space="preserve">Wat dink jy van die ParentText-inhoud? (herinner die deelnemers aan die modules: verbeter jou verhouding met jou kind/tiener en hou jou kind/tiener veilig) </w:t>
       </w:r>
     </w:p>
     <w:p>
@@ -1183,7 +1183,7 @@
         <w:pStyle w:val="P68B1DB1-Normal5"/>
       </w:pPr>
       <w:r>
-        <w:t xml:space="preserve">Probe: For good or bad reasons - What module stood out to you and why?</w:t>
+        <w:t xml:space="preserve">Ondersoek: Vir goeie of slegte redes – Watter module het vir jou uitgestaan en hoekom?</w:t>
       </w:r>
     </w:p>
     <w:p>
@@ -1202,7 +1202,7 @@
         <w:pStyle w:val="P68B1DB1-Normal5"/>
       </w:pPr>
       <w:r>
-        <w:t xml:space="preserve">Probe: Was the information useful? Was it relevant to you and your family or community?</w:t>
+        <w:t xml:space="preserve">Ondersoek: Was die inligting nuttig? Was dit relevant vir jou en jou gesin of gemeenskap?</w:t>
       </w:r>
     </w:p>
     <w:p>
@@ -1224,7 +1224,7 @@
         <w:rPr>
           <w:i w:val="1"/>
         </w:rPr>
-        <w:t xml:space="preserve">Probe: How could we improve the content? </w:t>
+        <w:t xml:space="preserve">Ondersoek: Hoe kan ons die inhoud verbeter? </w:t>
       </w:r>
       <w:r>
         <w:t>(</w:t>
@@ -1233,7 +1233,7 @@
         <w:rPr>
           <w:i w:val="1"/>
         </w:rPr>
-        <w:t xml:space="preserve">e.g. do we use words and phrases that are simple, clear and easy to understand?) </w:t>
+        <w:t xml:space="preserve">bv. gebruik ons woorde en frases wat eenvoudig, duidelik en maklik is om te verstaan?) </w:t>
       </w:r>
     </w:p>
     <w:p>
@@ -1248,7 +1248,7 @@
         <w:pStyle w:val="P68B1DB1-Normal4"/>
       </w:pPr>
       <w:r>
-        <w:t xml:space="preserve">3. What did you think about the notifications?</w:t>
+        <w:t xml:space="preserve">3. Wat het jy gedink van die kennisgewings?</w:t>
       </w:r>
     </w:p>
     <w:p>
@@ -1267,7 +1267,7 @@
         <w:pStyle w:val="P68B1DB1-Normal5"/>
       </w:pPr>
       <w:r>
-        <w:t xml:space="preserve">Probe: Did you find them helpful for reminding you about the programme?</w:t>
+        <w:t xml:space="preserve">Ondersoek: Het jy dit nuttig gevind as herinneringe oor die program?</w:t>
       </w:r>
     </w:p>
     <w:p>
@@ -1285,7 +1285,7 @@
         <w:pStyle w:val="P68B1DB1-Normal5"/>
       </w:pPr>
       <w:r>
-        <w:t xml:space="preserve">Probe: What do you think about the number of notifications? (too many? more?) </w:t>
+        <w:t xml:space="preserve">Ondersoek: Wat dink jy van die aantal kennisgewings? (te veel? meer?) </w:t>
       </w:r>
     </w:p>
     <w:p>
@@ -1306,10 +1306,10 @@
         <w:rPr>
           <w:i w:val="1"/>
         </w:rPr>
-        <w:t xml:space="preserve">Probe: What about the timing of them? (did you receive at a bad time e.g. while you were working or busy?</w:t>
-      </w:r>
-      <w:r>
-        <w:t xml:space="preserve">) When is better?</w:t>
+        <w:t xml:space="preserve">Ondersoek: Wat van die tydsberekening daarvan? (het jy dit op 'n slegte tyd ontvang, bv. terwyl jy gewerk of besig was?</w:t>
+      </w:r>
+      <w:r>
+        <w:t xml:space="preserve">) Wanneer sou beter wees?</w:t>
       </w:r>
     </w:p>
     <w:p>
@@ -1324,7 +1324,7 @@
         <w:pStyle w:val="P68B1DB1-Normal4"/>
       </w:pPr>
       <w:r>
-        <w:t xml:space="preserve">4. What did you think about the length of the programme, 10 days? </w:t>
+        <w:t xml:space="preserve">4. Wat dink jy van die lengte van die program, 10 dae? </w:t>
       </w:r>
     </w:p>
     <w:p>
@@ -1344,7 +1344,7 @@
         <w:pStyle w:val="P68B1DB1-Normal5"/>
       </w:pPr>
       <w:r>
-        <w:t xml:space="preserve">Probe: Was 10 days enough? Did you want the programme to be longer or shorter?</w:t>
+        <w:t xml:space="preserve">Ondersoek: Was 10 dae genoeg? Sou jy wou hê die program moet langer of korter wees?</w:t>
       </w:r>
     </w:p>
     <w:p>
@@ -1359,7 +1359,7 @@
         <w:pStyle w:val="P68B1DB1-Normal4"/>
       </w:pPr>
       <w:r>
-        <w:t xml:space="preserve">5. Was there any parenting information that you expected to get from ParentText but didn’t? </w:t>
+        <w:t xml:space="preserve">5. Was daar enige ouerskap-inligting wat jy verwag het om van ParentText te kry, maar nie gekry het nie? </w:t>
       </w:r>
     </w:p>
     <w:p>
@@ -1379,7 +1379,7 @@
         <w:pStyle w:val="P68B1DB1-Normal5"/>
       </w:pPr>
       <w:r>
-        <w:t xml:space="preserve">Probe: If yes, what would you have liked to get more information on?</w:t>
+        <w:t xml:space="preserve">Ondersoek: Indien ja, wat sou jy meer inligting oor wou gehad het?</w:t>
       </w:r>
     </w:p>
     <w:p>
@@ -1398,7 +1398,7 @@
         <w:pStyle w:val="P68B1DB1-Normal5"/>
       </w:pPr>
       <w:r>
-        <w:t xml:space="preserve">Probe: Is there anything we could have added that you are now thinking would be helpful?</w:t>
+        <w:t xml:space="preserve">Ondersoek: Is daar iets wat ons kon bygevoeg het wat jy nou dink nuttig sou wees?</w:t>
       </w:r>
     </w:p>
     <w:p>
@@ -1417,7 +1417,7 @@
         <w:pStyle w:val="P68B1DB1-Normal4"/>
       </w:pPr>
       <w:r>
-        <w:t xml:space="preserve">Were you able to complete the program and if you weren’t, what prevented you from being able to complete it? </w:t>
+        <w:t xml:space="preserve">Was jy in staat om die program te voltooi, en indien nie, wat het jou verhoed om dit te voltooi? </w:t>
       </w:r>
     </w:p>
     <w:p>
@@ -1438,16 +1438,16 @@
         <w:rPr>
           <w:i w:val="1"/>
         </w:rPr>
-        <w:t xml:space="preserve">Probe: </w:t>
-      </w:r>
-      <w:r>
-        <w:t xml:space="preserve">If you completed ParentText, what encouraged you to keep using the programme?</w:t>
+        <w:t xml:space="preserve">Ondersoek: </w:t>
+      </w:r>
+      <w:r>
+        <w:t xml:space="preserve">As jy ParentText voltooi het, wat het jou aangemoedig om die program te bly gebruik?</w:t>
       </w:r>
       <w:r>
         <w:rPr>
           <w:i w:val="1"/>
         </w:rPr>
-        <w:t xml:space="preserve"> Was there any specific information/content, reminder or another feature that helped/encouraged you to keep using the programme?</w:t>
+        <w:t xml:space="preserve"> Was daar enige spesifieke inligting/inhoud, 'n herinnering of ander kenmerk wat jou gehelp of aangemoedig het om met die program voort te gaan?</w:t>
       </w:r>
     </w:p>
     <w:p>
@@ -1468,10 +1468,10 @@
         <w:rPr>
           <w:i w:val="1"/>
         </w:rPr>
-        <w:t xml:space="preserve">Probe: </w:t>
-      </w:r>
-      <w:r>
-        <w:t xml:space="preserve">If you didn’t manage to complete ParentText, could you please try to explain what made it difficult to complete the programme?</w:t>
+        <w:t xml:space="preserve">Ondersoek: </w:t>
+      </w:r>
+      <w:r>
+        <w:t xml:space="preserve">As jy ParentText nie voltooi het nie, kan jy asseblief probeer verduidelik wat dit moeilik gemaak het om die program te voltooi?</w:t>
       </w:r>
     </w:p>
     <w:p>
@@ -1490,7 +1490,7 @@
         <w:pStyle w:val="P68B1DB1-Normal5"/>
       </w:pPr>
       <w:r>
-        <w:t xml:space="preserve">Probe: Was there any specific information/content, reminder or another feature of the programme that discouraged you from using ParentText?</w:t>
+        <w:t xml:space="preserve">Ondersoek: Was daar enige spesifieke inligting/inhoud, 'n herinnering of ander kenmerk van die program wat jou ontmoedig het om ParentText te gebruik?</w:t>
       </w:r>
     </w:p>
     <w:p>
@@ -1509,7 +1509,7 @@
         <w:pStyle w:val="P68B1DB1-Normal5"/>
       </w:pPr>
       <w:r>
-        <w:t xml:space="preserve">Probe: Was it something to do with your personal or family life?</w:t>
+        <w:t xml:space="preserve">Ondersoek: Was dit iets wat te doen gehad het met jou persoonlike of gesinslewe?</w:t>
       </w:r>
     </w:p>
     <w:p>
@@ -1531,7 +1531,7 @@
         <w:rPr>
           <w:i w:val="1"/>
         </w:rPr>
-        <w:t xml:space="preserve">Probe: Did you have a technical challenge or struggle connecting to the programme?</w:t>
+        <w:t xml:space="preserve">Ondersoek: Het jy 'n tegniese probleem gehad of gesukkel om met die program te verbind?</w:t>
       </w:r>
       <w:r>
         <w:t xml:space="preserve"> </w:t>
@@ -1549,7 +1549,7 @@
         <w:pStyle w:val="P68B1DB1-Normal4"/>
       </w:pPr>
       <w:r>
-        <w:t xml:space="preserve">6. Are there any parts of ParentText that you think you will continue to use? </w:t>
+        <w:t xml:space="preserve">6. Is daar enige dele van ParentText wat jy dink jy steeds sal gebruik? </w:t>
       </w:r>
     </w:p>
     <w:p>
@@ -1572,7 +1572,7 @@
         <w:rPr>
           <w:i w:val="1"/>
         </w:rPr>
-        <w:t xml:space="preserve">Probe: Which ones? (e.g. the content, the referrals) Why or why not? </w:t>
+        <w:t xml:space="preserve">Ondersoek: Watter? (bv. die inhoud, die verwysings) Hoekom en hoekom nie? </w:t>
       </w:r>
       <w:r>
         <w:t xml:space="preserve"> </w:t>
@@ -1597,10 +1597,10 @@
         <w:rPr>
           <w:i w:val="1"/>
         </w:rPr>
-        <w:t xml:space="preserve">Probe: </w:t>
-      </w:r>
-      <w:r>
-        <w:t xml:space="preserve">If you think about other people in your family or community, do you think they would use ParentText? Why or why not?</w:t>
+        <w:t xml:space="preserve">Ondersoek: </w:t>
+      </w:r>
+      <w:r>
+        <w:t xml:space="preserve">As jy aan ander mense in jou gesin of gemeenskap dink, dink jy hulle sal ParentText gebruik? Hoekom of hoekom nie?</w:t>
       </w:r>
     </w:p>
     <w:p>
@@ -1619,7 +1619,7 @@
         <w:pStyle w:val="P68B1DB1-Normal4"/>
       </w:pPr>
       <w:r>
-        <w:t xml:space="preserve">Did you tell anyone about ParentText? Who was it (not their name but their relationship to you)? Do you know if they used it? What did they say?</w:t>
+        <w:t xml:space="preserve">Het jy vir iemand anders van ParentText vertel? Wie was dit (nie hulle naam nie, maar hul verhouding met jou)? Weet jy of hulle dit gebruik het? Wat het hulle gesê?</w:t>
       </w:r>
     </w:p>
     <w:p>
@@ -1634,7 +1634,7 @@
         <w:pStyle w:val="P68B1DB1-Normal2"/>
       </w:pPr>
       <w:r>
-        <w:t xml:space="preserve">D. Effect of ParentText on caregivers, children, and family: </w:t>
+        <w:t xml:space="preserve">D. Effek van ParentText op versorgers, kinders, en familie: </w:t>
       </w:r>
     </w:p>
     <w:p>
@@ -1649,7 +1649,7 @@
         <w:pStyle w:val="P68B1DB1-Normal5"/>
       </w:pPr>
       <w:r>
-        <w:t xml:space="preserve">Let’s talk about if and how using ParentText has affected you, the children you care for, and the rest of your family. </w:t>
+        <w:t xml:space="preserve">Kom ons gesels oor, of en hoe ParentText jou, die kinders onder jou sorg, en die res van jou familie beïnvloed het. </w:t>
       </w:r>
     </w:p>
     <w:p>
@@ -1663,7 +1663,7 @@
         <w:pStyle w:val="P68B1DB1-Normal4"/>
       </w:pPr>
       <w:r>
-        <w:t xml:space="preserve">1. Let’s start with the changes you have noticed in your life since you started using ParentText? </w:t>
+        <w:t xml:space="preserve">1. Laat ons begin met die veranderinge wat jy in jou lewe opgemerk het sedert jy ParentText begin gebruik het? </w:t>
       </w:r>
     </w:p>
     <w:p>
@@ -1682,7 +1682,7 @@
         <w:pStyle w:val="P68B1DB1-Normal4"/>
       </w:pPr>
       <w:r>
-        <w:t xml:space="preserve">If ‘yes’, can you tell me a bit more about what changes you have noticed? </w:t>
+        <w:t xml:space="preserve">Indien 'ja', kan jy 'n bietjie meer vertel oor watter veranderinge jy opgemerk het? </w:t>
       </w:r>
     </w:p>
     <w:p>
@@ -1701,7 +1701,7 @@
         <w:pStyle w:val="P68B1DB1-Normal5"/>
       </w:pPr>
       <w:r>
-        <w:t xml:space="preserve">Probe: For example, what about your daily stress levels?</w:t>
+        <w:t xml:space="preserve">Ondersoek: Byvoorbeeld, wat van jou daaglikse stresvlakke?</w:t>
       </w:r>
     </w:p>
     <w:p>
@@ -1719,7 +1719,7 @@
         <w:pStyle w:val="P68B1DB1-Normal4"/>
       </w:pPr>
       <w:r>
-        <w:t xml:space="preserve">For those of you who haven’t, could you please tell me why you think there hasn’t been any change in your life?</w:t>
+        <w:t xml:space="preserve">Vir diegene wat nie veranderinge opgemerk het nie, kan jy asseblief vir my verduidelik waarom jy dink daar nie veranderinge in jou lewe was nie?</w:t>
       </w:r>
     </w:p>
     <w:p>
@@ -1734,16 +1734,16 @@
         <w:pStyle w:val="P68B1DB1-Normal4"/>
       </w:pPr>
       <w:r>
-        <w:t xml:space="preserve">2. Have you noticed any </w:t>
+        <w:t xml:space="preserve">2. Het jy enige </w:t>
       </w:r>
       <w:r>
         <w:rPr>
           <w:u w:val="single"/>
         </w:rPr>
-        <w:t xml:space="preserve">changes in your relationship with your child(ren)</w:t>
-      </w:r>
-      <w:r>
-        <w:t xml:space="preserve"> as a result of using ParentText? </w:t>
+        <w:t xml:space="preserve">veranderinge in jou verhouding met jou kind(ers)</w:t>
+      </w:r>
+      <w:r>
+        <w:t xml:space="preserve"> opgemerk as gevolg van die gebruik van ParentText? </w:t>
       </w:r>
     </w:p>
     <w:p>
@@ -1762,7 +1762,7 @@
         <w:pStyle w:val="P68B1DB1-Normal4"/>
       </w:pPr>
       <w:r>
-        <w:t xml:space="preserve">If ‘yes’, can you describe the change(s) you have noticed? When did you start to notice the changes? Could you provide an example? </w:t>
+        <w:t xml:space="preserve">Indien ‘ja’, kan jy die verandering(e) beskryf wat jy opgemerk het? Wanneer het jy die veranderinge begin raaksien? Kan jy 'n voorbeeld gee? </w:t>
       </w:r>
     </w:p>
     <w:p>
@@ -1780,7 +1780,7 @@
         <w:pStyle w:val="P68B1DB1-Normal4"/>
       </w:pPr>
       <w:r>
-        <w:t xml:space="preserve">For those of you who haven’t seen any change, why do you think so? </w:t>
+        <w:t xml:space="preserve">Vir diegene van julle wat geen verandering gesien het nie, hoekom dink jy is dit so? </w:t>
       </w:r>
     </w:p>
     <w:p>
@@ -1798,7 +1798,7 @@
         <w:pStyle w:val="P68B1DB1-Normal4"/>
       </w:pPr>
       <w:r>
-        <w:t xml:space="preserve">Have any of you had a co-parent working through this too? What changes have you seen in their relationship with your child?</w:t>
+        <w:t xml:space="preserve">Het enige van julle 'n mede-ouer wat ook hierdeur gewerk het? Watter veranderinge het jy in hulle verhouding met jou kind gesien?</w:t>
       </w:r>
     </w:p>
     <w:p>
@@ -1813,16 +1813,16 @@
         <w:pStyle w:val="P68B1DB1-Normal4"/>
       </w:pPr>
       <w:r>
-        <w:t xml:space="preserve">3. Have you noticed any </w:t>
+        <w:t xml:space="preserve">3. Het jy enige </w:t>
       </w:r>
       <w:r>
         <w:rPr>
           <w:u w:val="single"/>
         </w:rPr>
-        <w:t xml:space="preserve">changes in your child(ren)’s behaviour</w:t>
-      </w:r>
-      <w:r>
-        <w:t xml:space="preserve"> as a result of you using ParentText? </w:t>
+        <w:t xml:space="preserve">veranderinge in jou kind(ers) se gedrag</w:t>
+      </w:r>
+      <w:r>
+        <w:t xml:space="preserve"> opgemerk as gevolg van die gebruik van ParentText? </w:t>
       </w:r>
     </w:p>
     <w:p>
@@ -1841,7 +1841,7 @@
         <w:pStyle w:val="P68B1DB1-Normal4"/>
       </w:pPr>
       <w:r>
-        <w:t xml:space="preserve">If ‘yes’, can you describe the change(s) you have noticed? When did you start to notice the changes? Could you provide an example? </w:t>
+        <w:t xml:space="preserve">Indien ‘ja’, kan jy die verandering(e) beskryf wat jy opgemerk het? Wanneer het jy die veranderinge begin raaksien? Kan jy 'n voorbeeld gee? </w:t>
       </w:r>
     </w:p>
     <w:p>
@@ -1859,7 +1859,7 @@
         <w:pStyle w:val="P68B1DB1-Normal4"/>
       </w:pPr>
       <w:r>
-        <w:t xml:space="preserve">For those of you who haven’t seen any change, why do you think so?  </w:t>
+        <w:t xml:space="preserve">Vir diegene van julle wat geen verandering gesien het nie, hoekom dink jy is dit so?  </w:t>
       </w:r>
     </w:p>
     <w:p>
@@ -1874,16 +1874,16 @@
         <w:pStyle w:val="P68B1DB1-Normal4"/>
       </w:pPr>
       <w:r>
-        <w:t xml:space="preserve">4. Have you noticed any </w:t>
+        <w:t xml:space="preserve">4. Het jy enige </w:t>
       </w:r>
       <w:r>
         <w:rPr>
           <w:u w:val="single"/>
         </w:rPr>
-        <w:t xml:space="preserve">changes in the way you discipline your child(ren)</w:t>
-      </w:r>
-      <w:r>
-        <w:t xml:space="preserve"> as a result of using ParentText? </w:t>
+        <w:t xml:space="preserve">veranderinge in hoe jy jou kind(ers) dissiplineer</w:t>
+      </w:r>
+      <w:r>
+        <w:t xml:space="preserve"> opgemerk as gevolg van die gebruik van ParentText? </w:t>
       </w:r>
     </w:p>
     <w:p>
@@ -1902,7 +1902,7 @@
         <w:pStyle w:val="P68B1DB1-Normal4"/>
       </w:pPr>
       <w:r>
-        <w:t xml:space="preserve">If ‘yes’, can you describe the change(s) you have noticed? When did you start to notice the changes? Could you provide an example?  </w:t>
+        <w:t xml:space="preserve">Indien ‘ja’, kan jy die verandering(e) beskryf wat jy opgemerk het? Wanneer het jy die veranderinge begin raaksien? Kan jy 'n voorbeeld gee?  </w:t>
       </w:r>
     </w:p>
     <w:p>
@@ -1920,7 +1920,7 @@
         <w:pStyle w:val="P68B1DB1-Normal4"/>
       </w:pPr>
       <w:r>
-        <w:t xml:space="preserve">For those of you who haven’t seen any change, why do you think so?</w:t>
+        <w:t xml:space="preserve">Vir diegene van julle wat geen verandering gesien het nie, hoekom dink jy is dit so?</w:t>
       </w:r>
     </w:p>
     <w:p>
@@ -1943,13 +1943,13 @@
         <w:pStyle w:val="P68B1DB1-Normal4"/>
       </w:pPr>
       <w:r>
-        <w:t xml:space="preserve">5. Have you noticed any </w:t>
+        <w:t xml:space="preserve">5. Het jy enige</w:t>
       </w:r>
       <w:r>
         <w:rPr>
           <w:u w:val="single"/>
         </w:rPr>
-        <w:t xml:space="preserve">changes in behaviours or conversations around your child’s safety?</w:t>
+        <w:t xml:space="preserve">veranderinge opgemerk in gedrag of gesprekke rakende jou kind se veiligheid?</w:t>
       </w:r>
       <w:r>
         <w:t xml:space="preserve"> </w:t>
@@ -1958,7 +1958,7 @@
         <w:rPr>
           <w:i w:val="1"/>
         </w:rPr>
-        <w:t xml:space="preserve">Remember, the child safety module focused on things like online and community safety, safe touch, preventing sexual violence, responding to crises etc. Again, you don’t need to share any personal details here, whatever you are comfortable with. </w:t>
+        <w:t xml:space="preserve">Onthou, die module oor kinderveiligheid het gefokus op dinge soos aanlyn- en gemeenskapsveiligheid, veilige aanraking, voorkoming van seksuele geweld, reageer tot krisisse, ens. Weereens, jy hoef nie enige persoonlike besonderhede hier te deel nie, net waarmee jy gemaklik is. </w:t>
       </w:r>
     </w:p>
     <w:p>
@@ -1977,7 +1977,7 @@
         <w:pStyle w:val="P68B1DB1-Normal4"/>
       </w:pPr>
       <w:r>
-        <w:t xml:space="preserve">If ‘yes’, can you describe the change(s) you have noticed? When did you start to notice the changes? Could you provide an example?  </w:t>
+        <w:t xml:space="preserve">Indien ‘ja’, kan jy die verandering(e) beskryf wat jy opgemerk het? Wanneer het jy die veranderinge begin raaksien? Kan jy 'n voorbeeld gee?  </w:t>
       </w:r>
     </w:p>
     <w:p>
@@ -1995,7 +1995,7 @@
         <w:pStyle w:val="P68B1DB1-Normal4"/>
       </w:pPr>
       <w:r>
-        <w:t xml:space="preserve">For those of you who haven’t seen any change, why do you think so?</w:t>
+        <w:t xml:space="preserve">Vir diegene van julle wat geen verandering gesien het nie, hoekom dink jy is dit so?</w:t>
       </w:r>
     </w:p>
     <w:p>
@@ -2020,16 +2020,16 @@
         <w:pStyle w:val="P68B1DB1-Normal4"/>
       </w:pPr>
       <w:r>
-        <w:t xml:space="preserve">5. Have you noticed any other</w:t>
+        <w:t xml:space="preserve">5. Het jy enige ander</w:t>
       </w:r>
       <w:r>
         <w:rPr>
           <w:u w:val="single"/>
         </w:rPr>
-        <w:t xml:space="preserve"> changes for you, your child(ren) or your family</w:t>
-      </w:r>
-      <w:r>
-        <w:t xml:space="preserve"> as a result of ParentText? </w:t>
+        <w:t xml:space="preserve"> veranderinge vir jou, jou kind(ers) of jou gesin opgemerk</w:t>
+      </w:r>
+      <w:r>
+        <w:t xml:space="preserve"> as gevolg van ParentText? </w:t>
       </w:r>
     </w:p>
     <w:p>
@@ -2048,7 +2048,7 @@
         <w:pStyle w:val="P68B1DB1-Normal4"/>
       </w:pPr>
       <w:r>
-        <w:t xml:space="preserve">If yes, can you describe the change(s) you have noticed, when you started to notice the changes and provide an example? </w:t>
+        <w:t xml:space="preserve">Indien ‘ja’, kan jy die verandering(e) beskryf, wanneer jy die veranderinge begin raaksien het en 'n voorbeeld gee? </w:t>
       </w:r>
     </w:p>
     <w:p>
@@ -2066,7 +2066,7 @@
         <w:pStyle w:val="P68B1DB1-Normal4"/>
       </w:pPr>
       <w:r>
-        <w:t xml:space="preserve">For those of you who haven’t seen any change, why do you think so?  </w:t>
+        <w:t xml:space="preserve">Vir diegene van julle wat geen verandering gesien het nie, hoekom dink jy is dit so?  </w:t>
       </w:r>
     </w:p>
     <w:p>
@@ -2081,16 +2081,16 @@
         <w:pStyle w:val="P68B1DB1-Normal4"/>
       </w:pPr>
       <w:r>
-        <w:t xml:space="preserve">6. From your point of view, what was the </w:t>
+        <w:t xml:space="preserve">6. Vanuit jou oogpunt, wat was die </w:t>
       </w:r>
       <w:r>
         <w:rPr>
           <w:u w:val="single"/>
         </w:rPr>
-        <w:t xml:space="preserve">biggest change</w:t>
-      </w:r>
-      <w:r>
-        <w:t xml:space="preserve"> that resulted from using ParentText? Why do you think so?</w:t>
+        <w:t xml:space="preserve">grootste verandering</w:t>
+      </w:r>
+      <w:r>
+        <w:t xml:space="preserve"> wat plaasgevind het as gevolg van die gebruik van ParentText? Hoekom dink jy so?</w:t>
       </w:r>
     </w:p>
     <w:p>
@@ -2106,7 +2106,7 @@
         <w:pStyle w:val="P68B1DB1-Normal4"/>
       </w:pPr>
       <w:r>
-        <w:t xml:space="preserve">7.  Are there other adults in your home who help you look after your children?  How did they respond to the changes, if there were changes?</w:t>
+        <w:t xml:space="preserve">7.  Is daar ander volwassenes in jou huis wat jou help om na jou kinders om te sien?  Hoe het hulle gereageer op die veranderinge, indien daar veranderinge was?</w:t>
       </w:r>
     </w:p>
     <w:p>
@@ -2134,7 +2134,7 @@
         <w:pStyle w:val="P68B1DB1-Normal2"/>
       </w:pPr>
       <w:r>
-        <w:t xml:space="preserve">E. ParentText Referrals</w:t>
+        <w:t xml:space="preserve">E. ParentText-verwysings</w:t>
       </w:r>
     </w:p>
     <w:p>
@@ -2154,10 +2154,10 @@
         <w:rPr>
           <w:i w:val="1"/>
         </w:rPr>
-        <w:t xml:space="preserve">ParentText provides contact information for other services in the community, for example, substance abuse, mental health, domestic violence. I’d like to hear more about your experience with these referrals. </w:t>
-      </w:r>
-      <w:r>
-        <w:t xml:space="preserve">You don’t have to disclose the specific challenge you were facing; this is more about the referrals as a source of information.</w:t>
+        <w:t xml:space="preserve">ParentText verskaf kontakbesonderhede vir ander dienste in die gemeenskap, soos byvoorbeeld vir middelmisbruik, geestesgesondheid, huishoudelike geweld. Ek wil graag meer hoor oor jou ervaring met hierdie verwysings. </w:t>
+      </w:r>
+      <w:r>
+        <w:t xml:space="preserve">Jy hoef nie die spesifieke uitdaging waarmee jy te doen gehad het, te gee nie; dit gaan meer oor die verwysings as 'n inligtingsbron.</w:t>
       </w:r>
     </w:p>
     <w:p>
@@ -2176,7 +2176,7 @@
         <w:pStyle w:val="P68B1DB1-Normal4"/>
       </w:pPr>
       <w:r>
-        <w:t xml:space="preserve">How was your experience of getting or accessing referral information </w:t>
+        <w:t xml:space="preserve">Hoe was jou ervaring met die verkryging of toegang tot verwysingsinligting </w:t>
       </w:r>
       <w:r>
         <w:rPr>
@@ -2185,7 +2185,7 @@
         <w:t>in</w:t>
       </w:r>
       <w:r>
-        <w:t xml:space="preserve"> the ParentText programme?</w:t>
+        <w:t xml:space="preserve"> die ParentText-program?</w:t>
       </w:r>
     </w:p>
     <w:p>
@@ -2203,7 +2203,7 @@
         <w:pStyle w:val="P68B1DB1-Normal5"/>
       </w:pPr>
       <w:r>
-        <w:t xml:space="preserve">Probe: Did you know how to access it? Was it easy to navigate?</w:t>
+        <w:t xml:space="preserve">Ondersoek: Het jy geweet hoe om toegang daartoe te kry? Was dit maklik om te navigeer?</w:t>
         <w:tab/>
       </w:r>
     </w:p>
@@ -2223,7 +2223,7 @@
         <w:pStyle w:val="P68B1DB1-Normal5"/>
       </w:pPr>
       <w:r>
-        <w:t xml:space="preserve">If no, how could we make it easier for you?</w:t>
+        <w:t xml:space="preserve">Indien nee, hoe kan ons dit vir jou makliker maak?</w:t>
         <w:br w:type="textWrapping"/>
       </w:r>
     </w:p>
@@ -2242,7 +2242,7 @@
         <w:pStyle w:val="P68B1DB1-Normal4"/>
       </w:pPr>
       <w:r>
-        <w:t xml:space="preserve">How was your experience of following up with these referrals with the relevant service providers? </w:t>
+        <w:t xml:space="preserve">Hoe was jou ervaring met die opvolg van hierdie verwysings met die relevante diensverskaffers? </w:t>
       </w:r>
     </w:p>
     <w:p>
@@ -2261,7 +2261,7 @@
         <w:pStyle w:val="P68B1DB1-Normal5"/>
       </w:pPr>
       <w:r>
-        <w:t xml:space="preserve">Probe: Were they able to help you? Why/why not?</w:t>
+        <w:t xml:space="preserve">Ondersoek: Kon hulle jou help? Hoekom/hoekom nie?</w:t>
         <w:br w:type="textWrapping"/>
         <w:t xml:space="preserve"> </w:t>
       </w:r>
@@ -2300,7 +2300,7 @@
         <w:pStyle w:val="P68B1DB1-Normal4"/>
       </w:pPr>
       <w:r>
-        <w:t xml:space="preserve">Did you know that you could access the help menu even today? Have you used it to refer back?</w:t>
+        <w:t xml:space="preserve">Het jy geweet dat jy steeds toegang het tot die hulpkieslys? Het jy dit gebruik om terug te verwys?</w:t>
       </w:r>
     </w:p>
     <w:p>
@@ -2315,7 +2315,7 @@
         <w:pStyle w:val="P68B1DB1-Normal2"/>
       </w:pPr>
       <w:r>
-        <w:t xml:space="preserve">F. Potential for digital interventions </w:t>
+        <w:t xml:space="preserve">F. Potentiaal vir digitale ingrypings </w:t>
       </w:r>
     </w:p>
     <w:p>
@@ -2331,7 +2331,7 @@
         <w:pStyle w:val="P68B1DB1-Normal5"/>
       </w:pPr>
       <w:r>
-        <w:t xml:space="preserve">I would now like to explore your thoughts around the potential for digital/online/virtual interventions.</w:t>
+        <w:t xml:space="preserve">Ek wil nou jou gedagtes verken oor die potensiaal van digitale/aanlyn/virtuele ingrypings.</w:t>
       </w:r>
     </w:p>
     <w:p>
@@ -2347,7 +2347,7 @@
         <w:pStyle w:val="P68B1DB1-Normal4"/>
       </w:pPr>
       <w:r>
-        <w:t xml:space="preserve">1. Based on your experience with the ParentText programme – do you think a purely digital intervention like this can help people in your community? Why/Why not?</w:t>
+        <w:t xml:space="preserve">1. Op grond van jou ervaring met die ParentText-program – dink jy 'n uitsluitlike digitale ingryping soos hierdie kan mense in jou gemeenskap help? Hoekom/Hoekom nie?</w:t>
       </w:r>
     </w:p>
     <w:p>
@@ -2363,7 +2363,7 @@
         <w:pStyle w:val="P68B1DB1-Normal4"/>
       </w:pPr>
       <w:r>
-        <w:t xml:space="preserve">2. Are there times when you think some in-person components are necessary? Where digital isn’t enough? </w:t>
+        <w:t xml:space="preserve">2. Is daar tye wanneer jy dink sekere in-persoon komponente noodsaaklik is? Waar digitaal nie genoeg is nie? </w:t>
       </w:r>
     </w:p>
     <w:p>
@@ -2387,7 +2387,7 @@
         <w:rPr>
           <w:i w:val="1"/>
         </w:rPr>
-        <w:t xml:space="preserve">Probe: When do you think this would be? </w:t>
+        <w:t xml:space="preserve">Ondersoek: Wanneer dink jy sal dit die geval wees? </w:t>
       </w:r>
       <w:r>
         <w:t xml:space="preserve"> </w:t>
@@ -2405,7 +2405,7 @@
         <w:pStyle w:val="P68B1DB1-Normal4"/>
       </w:pPr>
       <w:r>
-        <w:t xml:space="preserve">3. Do you have any other suggestions about what other types of digital support might be helpful to you and your community?</w:t>
+        <w:t xml:space="preserve">3. Het jy enige ander voorstelle oor watter ander tipe digitale ondersteuning nuttig kan wees vir jou en jou gemeenskap?</w:t>
       </w:r>
     </w:p>
     <w:p>
@@ -2433,7 +2433,7 @@
         <w:pStyle w:val="P68B1DB1-Normal2"/>
       </w:pPr>
       <w:r>
-        <w:t xml:space="preserve">G. Final questions </w:t>
+        <w:t xml:space="preserve">G. Finale vrae </w:t>
       </w:r>
     </w:p>
     <w:p>
@@ -2448,7 +2448,7 @@
         <w:pStyle w:val="P68B1DB1-Normal5"/>
       </w:pPr>
       <w:r>
-        <w:t xml:space="preserve">Thank you for your contributions so far. We will be finishing the discussion soon, I just have a few more questions.</w:t>
+        <w:t xml:space="preserve">Dankie vir jou bydraes tot dusver. Ons gaan die bespreking binnekort afsluit, ek het net ’n paar laaste vrae.</w:t>
       </w:r>
     </w:p>
     <w:p>
@@ -2467,7 +2467,7 @@
         <w:pStyle w:val="P68B1DB1-Normal4"/>
       </w:pPr>
       <w:r>
-        <w:t xml:space="preserve">Do you have anything else that you want to share or recommend we do to improve ParentText and make it better for other caregivers like yourself? </w:t>
+        <w:t xml:space="preserve">Het jy enigiets anders wat jy wil deel of aanbeveel wat ons kan doen om ParentText te verbeter en dit beter te maak vir ander versorgers soos jy? </w:t>
         <w:br w:type="textWrapping"/>
       </w:r>
     </w:p>
@@ -2486,7 +2486,7 @@
         <w:pStyle w:val="P68B1DB1-Normal4"/>
       </w:pPr>
       <w:r>
-        <w:t xml:space="preserve">Do you have any questions for me?</w:t>
+        <w:t xml:space="preserve">Het jy enige vrae vir my?</w:t>
       </w:r>
     </w:p>
     <w:p>
@@ -2526,7 +2526,7 @@
         <w:pStyle w:val="P68B1DB1-Normal4"/>
       </w:pPr>
       <w:r>
-        <w:t xml:space="preserve">If there was anything that made you feel unsettled while doing this interview, remember you can still type “help” on your phone and use the SADAG or other helplines. If you urgently need to speak to someone from the study, you can speak to me now when we finish or send an email or WhatsApp to the contact details on your consent form. </w:t>
+        <w:t xml:space="preserve">As daar enigiets was wat jou onrustig gemaak het tydens hierdie onderhoud, onthou jy kan steeds "help" op jou foon tik en die SADAG of ander hulplyne gebruik. As jy dringend met iemand van die studie wil praat, kan jy nou met my gesels nadat ons klaar is, of ’n e-pos of WhatsApp stuur na die kontakbesonderhede op jou toestemmingsvorm. </w:t>
       </w:r>
     </w:p>
     <w:p>
@@ -2541,7 +2541,7 @@
         <w:pStyle w:val="P68B1DB1-Normal4"/>
       </w:pPr>
       <w:r>
-        <w:t xml:space="preserve">As we said in the beginning, we didn’t want you to share anything that you weren’t comfortable with. There might be some valuable information that you think is important for us to know about your experiences with either the referrals or the sexual violence content. If so, please WhatsApp us.  </w:t>
+        <w:t xml:space="preserve">Soos ons aan die begin gesê het, wou ons nie hê jy moes enigiets deel waarmee jy nie gemaklik is nie. Daar mag dalk waardevolle inligting wees wat jy dink belangrik is vir ons om te weet oor jou ervarings met die verwysings of die inhoud oor seksuele geweld. Indien wel, stuur asseblief ’n WhatsApp aan ons.  </w:t>
       </w:r>
     </w:p>
     <w:p>
@@ -2566,7 +2566,7 @@
           <w:b w:val="1"/>
           <w:i w:val="1"/>
         </w:rPr>
-        <w:t xml:space="preserve">We’ve come to the end of our discussion</w:t>
+        <w:t xml:space="preserve">Ons het aan die einde van ons bespreking gekom</w:t>
       </w:r>
       <w:r>
         <w:t xml:space="preserve">. </w:t>
@@ -2576,7 +2576,7 @@
           <w:b w:val="1"/>
           <w:i w:val="1"/>
         </w:rPr>
-        <w:t xml:space="preserve">Thanks again for taking the time to come speak with us today. Your responses have been very helpful! </w:t>
+        <w:t xml:space="preserve">Weereens baie dankie dat jy die tyd geneem het om vandag met ons te praat. Jou antwoorde was baie nuttig! </w:t>
       </w:r>
     </w:p>
     <w:sectPr>

</xml_diff>